<commit_message>
Add code of task 8.1, design implementation of task 8.2 and test suite for task 8.2
</commit_message>
<xml_diff>
--- a/lab08/Report/Звіт до лабораторної роботи.docx
+++ b/lab08/Report/Звіт до лабораторної роботи.docx
@@ -1467,7 +1467,16 @@
           <w:szCs w:val="28"/>
           <w:lang w:val="en-US"/>
         </w:rPr>
-        <w:t>pow()</w:t>
+        <w:t>pow</w:t>
+      </w:r>
+      <w:r>
+        <w:rPr>
+          <w:bCs/>
+          <w:sz w:val="28"/>
+          <w:szCs w:val="28"/>
+          <w:lang w:val="ru-RU"/>
+        </w:rPr>
+        <w:t>()</w:t>
       </w:r>
       <w:r>
         <w:rPr>
@@ -1548,6 +1557,2876 @@
           <w:lang w:val="ru-RU"/>
         </w:rPr>
         <w:t>).</w:t>
+      </w:r>
+    </w:p>
+    <w:p>
+      <w:pPr>
+        <w:jc w:val="both"/>
+        <w:rPr>
+          <w:bCs/>
+          <w:sz w:val="28"/>
+          <w:szCs w:val="28"/>
+          <w:lang w:val="ru-RU"/>
+        </w:rPr>
+      </w:pPr>
+    </w:p>
+    <w:p>
+      <w:pPr>
+        <w:jc w:val="both"/>
+        <w:rPr>
+          <w:bCs/>
+          <w:sz w:val="28"/>
+          <w:szCs w:val="28"/>
+        </w:rPr>
+      </w:pPr>
+      <w:r>
+        <w:rPr>
+          <w:bCs/>
+          <w:i/>
+          <w:iCs/>
+          <w:sz w:val="28"/>
+          <w:szCs w:val="28"/>
+        </w:rPr>
+        <w:t>Результат виконання тестового драйвера:</w:t>
+      </w:r>
+    </w:p>
+    <w:p>
+      <w:pPr>
+        <w:jc w:val="both"/>
+        <w:rPr>
+          <w:bCs/>
+          <w:sz w:val="28"/>
+          <w:szCs w:val="28"/>
+        </w:rPr>
+      </w:pPr>
+      <w:r>
+        <w:rPr>
+          <w:bCs/>
+          <w:sz w:val="28"/>
+          <w:szCs w:val="28"/>
+        </w:rPr>
+        <w:t>Тест-кейс №1</w:t>
+      </w:r>
+    </w:p>
+    <w:p>
+      <w:pPr>
+        <w:jc w:val="both"/>
+        <w:rPr>
+          <w:bCs/>
+          <w:sz w:val="28"/>
+          <w:szCs w:val="28"/>
+        </w:rPr>
+      </w:pPr>
+      <w:r>
+        <w:rPr>
+          <w:bCs/>
+          <w:sz w:val="28"/>
+          <w:szCs w:val="28"/>
+        </w:rPr>
+        <w:t>Вхідні дані:</w:t>
+      </w:r>
+    </w:p>
+    <w:p>
+      <w:pPr>
+        <w:jc w:val="both"/>
+        <w:rPr>
+          <w:bCs/>
+          <w:sz w:val="28"/>
+          <w:szCs w:val="28"/>
+        </w:rPr>
+      </w:pPr>
+      <w:r>
+        <w:rPr>
+          <w:bCs/>
+          <w:sz w:val="28"/>
+          <w:szCs w:val="28"/>
+        </w:rPr>
+        <w:t>x: 5</w:t>
+      </w:r>
+    </w:p>
+    <w:p>
+      <w:pPr>
+        <w:jc w:val="both"/>
+        <w:rPr>
+          <w:bCs/>
+          <w:sz w:val="28"/>
+          <w:szCs w:val="28"/>
+        </w:rPr>
+      </w:pPr>
+      <w:r>
+        <w:rPr>
+          <w:bCs/>
+          <w:sz w:val="28"/>
+          <w:szCs w:val="28"/>
+        </w:rPr>
+        <w:t>y: -27</w:t>
+      </w:r>
+    </w:p>
+    <w:p>
+      <w:pPr>
+        <w:jc w:val="both"/>
+        <w:rPr>
+          <w:bCs/>
+          <w:sz w:val="28"/>
+          <w:szCs w:val="28"/>
+        </w:rPr>
+      </w:pPr>
+      <w:r>
+        <w:rPr>
+          <w:bCs/>
+          <w:sz w:val="28"/>
+          <w:szCs w:val="28"/>
+        </w:rPr>
+        <w:t>z: -21</w:t>
+      </w:r>
+    </w:p>
+    <w:p>
+      <w:pPr>
+        <w:jc w:val="both"/>
+        <w:rPr>
+          <w:bCs/>
+          <w:sz w:val="28"/>
+          <w:szCs w:val="28"/>
+        </w:rPr>
+      </w:pPr>
+      <w:r>
+        <w:rPr>
+          <w:bCs/>
+          <w:sz w:val="28"/>
+          <w:szCs w:val="28"/>
+        </w:rPr>
+        <w:t>Результат: 5.32048e+11</w:t>
+      </w:r>
+    </w:p>
+    <w:p>
+      <w:pPr>
+        <w:jc w:val="both"/>
+        <w:rPr>
+          <w:bCs/>
+          <w:sz w:val="28"/>
+          <w:szCs w:val="28"/>
+        </w:rPr>
+      </w:pPr>
+      <w:r>
+        <w:rPr>
+          <w:bCs/>
+          <w:sz w:val="28"/>
+          <w:szCs w:val="28"/>
+        </w:rPr>
+        <w:t>Статус тест-кейса: passed</w:t>
+      </w:r>
+    </w:p>
+    <w:p>
+      <w:pPr>
+        <w:jc w:val="both"/>
+        <w:rPr>
+          <w:bCs/>
+          <w:sz w:val="28"/>
+          <w:szCs w:val="28"/>
+        </w:rPr>
+      </w:pPr>
+    </w:p>
+    <w:p>
+      <w:pPr>
+        <w:jc w:val="both"/>
+        <w:rPr>
+          <w:bCs/>
+          <w:sz w:val="28"/>
+          <w:szCs w:val="28"/>
+        </w:rPr>
+      </w:pPr>
+      <w:r>
+        <w:rPr>
+          <w:bCs/>
+          <w:sz w:val="28"/>
+          <w:szCs w:val="28"/>
+        </w:rPr>
+        <w:t>Тест-кейс №2</w:t>
+      </w:r>
+    </w:p>
+    <w:p>
+      <w:pPr>
+        <w:jc w:val="both"/>
+        <w:rPr>
+          <w:bCs/>
+          <w:sz w:val="28"/>
+          <w:szCs w:val="28"/>
+        </w:rPr>
+      </w:pPr>
+      <w:r>
+        <w:rPr>
+          <w:bCs/>
+          <w:sz w:val="28"/>
+          <w:szCs w:val="28"/>
+        </w:rPr>
+        <w:t>Вхідні дані:</w:t>
+      </w:r>
+    </w:p>
+    <w:p>
+      <w:pPr>
+        <w:jc w:val="both"/>
+        <w:rPr>
+          <w:bCs/>
+          <w:sz w:val="28"/>
+          <w:szCs w:val="28"/>
+        </w:rPr>
+      </w:pPr>
+      <w:r>
+        <w:rPr>
+          <w:bCs/>
+          <w:sz w:val="28"/>
+          <w:szCs w:val="28"/>
+        </w:rPr>
+        <w:t>x: -20</w:t>
+      </w:r>
+    </w:p>
+    <w:p>
+      <w:pPr>
+        <w:jc w:val="both"/>
+        <w:rPr>
+          <w:bCs/>
+          <w:sz w:val="28"/>
+          <w:szCs w:val="28"/>
+        </w:rPr>
+      </w:pPr>
+      <w:r>
+        <w:rPr>
+          <w:bCs/>
+          <w:sz w:val="28"/>
+          <w:szCs w:val="28"/>
+        </w:rPr>
+        <w:t>y: 28</w:t>
+      </w:r>
+    </w:p>
+    <w:p>
+      <w:pPr>
+        <w:jc w:val="both"/>
+        <w:rPr>
+          <w:bCs/>
+          <w:sz w:val="28"/>
+          <w:szCs w:val="28"/>
+        </w:rPr>
+      </w:pPr>
+      <w:r>
+        <w:rPr>
+          <w:bCs/>
+          <w:sz w:val="28"/>
+          <w:szCs w:val="28"/>
+        </w:rPr>
+        <w:t>z: -24</w:t>
+      </w:r>
+    </w:p>
+    <w:p>
+      <w:pPr>
+        <w:jc w:val="both"/>
+        <w:rPr>
+          <w:bCs/>
+          <w:sz w:val="28"/>
+          <w:szCs w:val="28"/>
+        </w:rPr>
+      </w:pPr>
+      <w:r>
+        <w:rPr>
+          <w:bCs/>
+          <w:sz w:val="28"/>
+          <w:szCs w:val="28"/>
+        </w:rPr>
+        <w:t>Результат: 1.44626e+12</w:t>
+      </w:r>
+    </w:p>
+    <w:p>
+      <w:pPr>
+        <w:jc w:val="both"/>
+        <w:rPr>
+          <w:bCs/>
+          <w:sz w:val="28"/>
+          <w:szCs w:val="28"/>
+        </w:rPr>
+      </w:pPr>
+      <w:r>
+        <w:rPr>
+          <w:bCs/>
+          <w:sz w:val="28"/>
+          <w:szCs w:val="28"/>
+        </w:rPr>
+        <w:t>Статус тест-кейса: passed</w:t>
+      </w:r>
+    </w:p>
+    <w:p>
+      <w:pPr>
+        <w:jc w:val="both"/>
+        <w:rPr>
+          <w:bCs/>
+          <w:sz w:val="28"/>
+          <w:szCs w:val="28"/>
+        </w:rPr>
+      </w:pPr>
+    </w:p>
+    <w:p>
+      <w:pPr>
+        <w:jc w:val="both"/>
+        <w:rPr>
+          <w:bCs/>
+          <w:sz w:val="28"/>
+          <w:szCs w:val="28"/>
+        </w:rPr>
+      </w:pPr>
+      <w:r>
+        <w:rPr>
+          <w:bCs/>
+          <w:sz w:val="28"/>
+          <w:szCs w:val="28"/>
+        </w:rPr>
+        <w:t>Тест-кейс №3</w:t>
+      </w:r>
+    </w:p>
+    <w:p>
+      <w:pPr>
+        <w:jc w:val="both"/>
+        <w:rPr>
+          <w:bCs/>
+          <w:sz w:val="28"/>
+          <w:szCs w:val="28"/>
+        </w:rPr>
+      </w:pPr>
+      <w:r>
+        <w:rPr>
+          <w:bCs/>
+          <w:sz w:val="28"/>
+          <w:szCs w:val="28"/>
+        </w:rPr>
+        <w:t>Вхідні дані:</w:t>
+      </w:r>
+    </w:p>
+    <w:p>
+      <w:pPr>
+        <w:jc w:val="both"/>
+        <w:rPr>
+          <w:bCs/>
+          <w:sz w:val="28"/>
+          <w:szCs w:val="28"/>
+        </w:rPr>
+      </w:pPr>
+      <w:r>
+        <w:rPr>
+          <w:bCs/>
+          <w:sz w:val="28"/>
+          <w:szCs w:val="28"/>
+        </w:rPr>
+        <w:t>x: 27</w:t>
+      </w:r>
+    </w:p>
+    <w:p>
+      <w:pPr>
+        <w:jc w:val="both"/>
+        <w:rPr>
+          <w:bCs/>
+          <w:sz w:val="28"/>
+          <w:szCs w:val="28"/>
+        </w:rPr>
+      </w:pPr>
+      <w:r>
+        <w:rPr>
+          <w:bCs/>
+          <w:sz w:val="28"/>
+          <w:szCs w:val="28"/>
+        </w:rPr>
+        <w:t>y: 21</w:t>
+      </w:r>
+    </w:p>
+    <w:p>
+      <w:pPr>
+        <w:jc w:val="both"/>
+        <w:rPr>
+          <w:bCs/>
+          <w:sz w:val="28"/>
+          <w:szCs w:val="28"/>
+        </w:rPr>
+      </w:pPr>
+      <w:r>
+        <w:rPr>
+          <w:bCs/>
+          <w:sz w:val="28"/>
+          <w:szCs w:val="28"/>
+        </w:rPr>
+        <w:t>z: 15</w:t>
+      </w:r>
+    </w:p>
+    <w:p>
+      <w:pPr>
+        <w:jc w:val="both"/>
+        <w:rPr>
+          <w:bCs/>
+          <w:sz w:val="28"/>
+          <w:szCs w:val="28"/>
+        </w:rPr>
+      </w:pPr>
+      <w:r>
+        <w:rPr>
+          <w:bCs/>
+          <w:sz w:val="28"/>
+          <w:szCs w:val="28"/>
+        </w:rPr>
+        <w:t>Результат: 1.31882e+09</w:t>
+      </w:r>
+    </w:p>
+    <w:p>
+      <w:pPr>
+        <w:jc w:val="both"/>
+        <w:rPr>
+          <w:bCs/>
+          <w:sz w:val="28"/>
+          <w:szCs w:val="28"/>
+        </w:rPr>
+      </w:pPr>
+      <w:r>
+        <w:rPr>
+          <w:bCs/>
+          <w:sz w:val="28"/>
+          <w:szCs w:val="28"/>
+        </w:rPr>
+        <w:t>Статус тест-кейса: passed</w:t>
+      </w:r>
+    </w:p>
+    <w:p>
+      <w:pPr>
+        <w:jc w:val="both"/>
+        <w:rPr>
+          <w:bCs/>
+          <w:sz w:val="28"/>
+          <w:szCs w:val="28"/>
+        </w:rPr>
+      </w:pPr>
+    </w:p>
+    <w:p>
+      <w:pPr>
+        <w:jc w:val="both"/>
+        <w:rPr>
+          <w:bCs/>
+          <w:sz w:val="28"/>
+          <w:szCs w:val="28"/>
+        </w:rPr>
+      </w:pPr>
+      <w:r>
+        <w:rPr>
+          <w:bCs/>
+          <w:sz w:val="28"/>
+          <w:szCs w:val="28"/>
+        </w:rPr>
+        <w:t>Тест-кейс №4</w:t>
+      </w:r>
+    </w:p>
+    <w:p>
+      <w:pPr>
+        <w:jc w:val="both"/>
+        <w:rPr>
+          <w:bCs/>
+          <w:sz w:val="28"/>
+          <w:szCs w:val="28"/>
+        </w:rPr>
+      </w:pPr>
+      <w:r>
+        <w:rPr>
+          <w:bCs/>
+          <w:sz w:val="28"/>
+          <w:szCs w:val="28"/>
+        </w:rPr>
+        <w:t>Вхідні дані:</w:t>
+      </w:r>
+    </w:p>
+    <w:p>
+      <w:pPr>
+        <w:jc w:val="both"/>
+        <w:rPr>
+          <w:bCs/>
+          <w:sz w:val="28"/>
+          <w:szCs w:val="28"/>
+        </w:rPr>
+      </w:pPr>
+      <w:r>
+        <w:rPr>
+          <w:bCs/>
+          <w:sz w:val="28"/>
+          <w:szCs w:val="28"/>
+        </w:rPr>
+        <w:t>x: 15</w:t>
+      </w:r>
+    </w:p>
+    <w:p>
+      <w:pPr>
+        <w:jc w:val="both"/>
+        <w:rPr>
+          <w:bCs/>
+          <w:sz w:val="28"/>
+          <w:szCs w:val="28"/>
+        </w:rPr>
+      </w:pPr>
+      <w:r>
+        <w:rPr>
+          <w:bCs/>
+          <w:sz w:val="28"/>
+          <w:szCs w:val="28"/>
+        </w:rPr>
+        <w:t>y: 4</w:t>
+      </w:r>
+    </w:p>
+    <w:p>
+      <w:pPr>
+        <w:jc w:val="both"/>
+        <w:rPr>
+          <w:bCs/>
+          <w:sz w:val="28"/>
+          <w:szCs w:val="28"/>
+        </w:rPr>
+      </w:pPr>
+      <w:r>
+        <w:rPr>
+          <w:bCs/>
+          <w:sz w:val="28"/>
+          <w:szCs w:val="28"/>
+        </w:rPr>
+        <w:t>z: 14</w:t>
+      </w:r>
+    </w:p>
+    <w:p>
+      <w:pPr>
+        <w:jc w:val="both"/>
+        <w:rPr>
+          <w:bCs/>
+          <w:sz w:val="28"/>
+          <w:szCs w:val="28"/>
+        </w:rPr>
+      </w:pPr>
+      <w:r>
+        <w:rPr>
+          <w:bCs/>
+          <w:sz w:val="28"/>
+          <w:szCs w:val="28"/>
+        </w:rPr>
+        <w:t>Результат: 87.8656</w:t>
+      </w:r>
+    </w:p>
+    <w:p>
+      <w:pPr>
+        <w:jc w:val="both"/>
+        <w:rPr>
+          <w:bCs/>
+          <w:sz w:val="28"/>
+          <w:szCs w:val="28"/>
+        </w:rPr>
+      </w:pPr>
+      <w:r>
+        <w:rPr>
+          <w:bCs/>
+          <w:sz w:val="28"/>
+          <w:szCs w:val="28"/>
+        </w:rPr>
+        <w:t>Статус тест-кейса: passed</w:t>
+      </w:r>
+    </w:p>
+    <w:p>
+      <w:pPr>
+        <w:jc w:val="both"/>
+        <w:rPr>
+          <w:bCs/>
+          <w:sz w:val="28"/>
+          <w:szCs w:val="28"/>
+        </w:rPr>
+      </w:pPr>
+    </w:p>
+    <w:p>
+      <w:pPr>
+        <w:jc w:val="both"/>
+        <w:rPr>
+          <w:bCs/>
+          <w:sz w:val="28"/>
+          <w:szCs w:val="28"/>
+        </w:rPr>
+      </w:pPr>
+      <w:r>
+        <w:rPr>
+          <w:bCs/>
+          <w:sz w:val="28"/>
+          <w:szCs w:val="28"/>
+        </w:rPr>
+        <w:t>Тест-кейс №5</w:t>
+      </w:r>
+    </w:p>
+    <w:p>
+      <w:pPr>
+        <w:jc w:val="both"/>
+        <w:rPr>
+          <w:bCs/>
+          <w:sz w:val="28"/>
+          <w:szCs w:val="28"/>
+        </w:rPr>
+      </w:pPr>
+      <w:r>
+        <w:rPr>
+          <w:bCs/>
+          <w:sz w:val="28"/>
+          <w:szCs w:val="28"/>
+        </w:rPr>
+        <w:t>Вхідні дані:</w:t>
+      </w:r>
+    </w:p>
+    <w:p>
+      <w:pPr>
+        <w:jc w:val="both"/>
+        <w:rPr>
+          <w:bCs/>
+          <w:sz w:val="28"/>
+          <w:szCs w:val="28"/>
+        </w:rPr>
+      </w:pPr>
+      <w:r>
+        <w:rPr>
+          <w:bCs/>
+          <w:sz w:val="28"/>
+          <w:szCs w:val="28"/>
+        </w:rPr>
+        <w:t>x: 27</w:t>
+      </w:r>
+    </w:p>
+    <w:p>
+      <w:pPr>
+        <w:jc w:val="both"/>
+        <w:rPr>
+          <w:bCs/>
+          <w:sz w:val="28"/>
+          <w:szCs w:val="28"/>
+        </w:rPr>
+      </w:pPr>
+      <w:r>
+        <w:rPr>
+          <w:bCs/>
+          <w:sz w:val="28"/>
+          <w:szCs w:val="28"/>
+        </w:rPr>
+        <w:t>y: -7</w:t>
+      </w:r>
+    </w:p>
+    <w:p>
+      <w:pPr>
+        <w:jc w:val="both"/>
+        <w:rPr>
+          <w:bCs/>
+          <w:sz w:val="28"/>
+          <w:szCs w:val="28"/>
+        </w:rPr>
+      </w:pPr>
+      <w:r>
+        <w:rPr>
+          <w:bCs/>
+          <w:sz w:val="28"/>
+          <w:szCs w:val="28"/>
+        </w:rPr>
+        <w:t>z: -25</w:t>
+      </w:r>
+    </w:p>
+    <w:p>
+      <w:pPr>
+        <w:jc w:val="both"/>
+        <w:rPr>
+          <w:bCs/>
+          <w:sz w:val="28"/>
+          <w:szCs w:val="28"/>
+        </w:rPr>
+      </w:pPr>
+      <w:r>
+        <w:rPr>
+          <w:bCs/>
+          <w:sz w:val="28"/>
+          <w:szCs w:val="28"/>
+        </w:rPr>
+        <w:lastRenderedPageBreak/>
+        <w:t>Результат: 1156.32</w:t>
+      </w:r>
+    </w:p>
+    <w:p>
+      <w:pPr>
+        <w:jc w:val="both"/>
+        <w:rPr>
+          <w:bCs/>
+          <w:sz w:val="28"/>
+          <w:szCs w:val="28"/>
+        </w:rPr>
+      </w:pPr>
+      <w:r>
+        <w:rPr>
+          <w:bCs/>
+          <w:sz w:val="28"/>
+          <w:szCs w:val="28"/>
+        </w:rPr>
+        <w:t>Статус тест-кейса: passed</w:t>
+      </w:r>
+    </w:p>
+    <w:p>
+      <w:pPr>
+        <w:jc w:val="both"/>
+        <w:rPr>
+          <w:bCs/>
+          <w:sz w:val="28"/>
+          <w:szCs w:val="28"/>
+        </w:rPr>
+      </w:pPr>
+    </w:p>
+    <w:p>
+      <w:pPr>
+        <w:jc w:val="both"/>
+        <w:rPr>
+          <w:bCs/>
+          <w:sz w:val="28"/>
+          <w:szCs w:val="28"/>
+        </w:rPr>
+      </w:pPr>
+      <w:r>
+        <w:rPr>
+          <w:bCs/>
+          <w:sz w:val="28"/>
+          <w:szCs w:val="28"/>
+        </w:rPr>
+        <w:t>Тест-кейс №6</w:t>
+      </w:r>
+    </w:p>
+    <w:p>
+      <w:pPr>
+        <w:jc w:val="both"/>
+        <w:rPr>
+          <w:bCs/>
+          <w:sz w:val="28"/>
+          <w:szCs w:val="28"/>
+        </w:rPr>
+      </w:pPr>
+      <w:r>
+        <w:rPr>
+          <w:bCs/>
+          <w:sz w:val="28"/>
+          <w:szCs w:val="28"/>
+        </w:rPr>
+        <w:t>Вхідні дані:</w:t>
+      </w:r>
+    </w:p>
+    <w:p>
+      <w:pPr>
+        <w:jc w:val="both"/>
+        <w:rPr>
+          <w:bCs/>
+          <w:sz w:val="28"/>
+          <w:szCs w:val="28"/>
+        </w:rPr>
+      </w:pPr>
+      <w:r>
+        <w:rPr>
+          <w:bCs/>
+          <w:sz w:val="28"/>
+          <w:szCs w:val="28"/>
+        </w:rPr>
+        <w:t>x: 16</w:t>
+      </w:r>
+    </w:p>
+    <w:p>
+      <w:pPr>
+        <w:jc w:val="both"/>
+        <w:rPr>
+          <w:bCs/>
+          <w:sz w:val="28"/>
+          <w:szCs w:val="28"/>
+        </w:rPr>
+      </w:pPr>
+      <w:r>
+        <w:rPr>
+          <w:bCs/>
+          <w:sz w:val="28"/>
+          <w:szCs w:val="28"/>
+        </w:rPr>
+        <w:t>y: 30</w:t>
+      </w:r>
+    </w:p>
+    <w:p>
+      <w:pPr>
+        <w:jc w:val="both"/>
+        <w:rPr>
+          <w:bCs/>
+          <w:sz w:val="28"/>
+          <w:szCs w:val="28"/>
+        </w:rPr>
+      </w:pPr>
+      <w:r>
+        <w:rPr>
+          <w:bCs/>
+          <w:sz w:val="28"/>
+          <w:szCs w:val="28"/>
+        </w:rPr>
+        <w:t>z: 16</w:t>
+      </w:r>
+    </w:p>
+    <w:p>
+      <w:pPr>
+        <w:jc w:val="both"/>
+        <w:rPr>
+          <w:bCs/>
+          <w:sz w:val="28"/>
+          <w:szCs w:val="28"/>
+        </w:rPr>
+      </w:pPr>
+      <w:r>
+        <w:rPr>
+          <w:bCs/>
+          <w:sz w:val="28"/>
+          <w:szCs w:val="28"/>
+        </w:rPr>
+        <w:t>Результат: 1.06865e+13</w:t>
+      </w:r>
+    </w:p>
+    <w:p>
+      <w:pPr>
+        <w:jc w:val="both"/>
+        <w:rPr>
+          <w:bCs/>
+          <w:sz w:val="28"/>
+          <w:szCs w:val="28"/>
+        </w:rPr>
+      </w:pPr>
+      <w:r>
+        <w:rPr>
+          <w:bCs/>
+          <w:sz w:val="28"/>
+          <w:szCs w:val="28"/>
+        </w:rPr>
+        <w:t>Статус тест-кейса: passed</w:t>
+      </w:r>
+    </w:p>
+    <w:p>
+      <w:pPr>
+        <w:jc w:val="both"/>
+        <w:rPr>
+          <w:bCs/>
+          <w:sz w:val="28"/>
+          <w:szCs w:val="28"/>
+        </w:rPr>
+      </w:pPr>
+    </w:p>
+    <w:p>
+      <w:pPr>
+        <w:jc w:val="both"/>
+        <w:rPr>
+          <w:bCs/>
+          <w:sz w:val="28"/>
+          <w:szCs w:val="28"/>
+        </w:rPr>
+      </w:pPr>
+      <w:r>
+        <w:rPr>
+          <w:bCs/>
+          <w:sz w:val="28"/>
+          <w:szCs w:val="28"/>
+        </w:rPr>
+        <w:t>Тест-кейс №7</w:t>
+      </w:r>
+    </w:p>
+    <w:p>
+      <w:pPr>
+        <w:jc w:val="both"/>
+        <w:rPr>
+          <w:bCs/>
+          <w:sz w:val="28"/>
+          <w:szCs w:val="28"/>
+        </w:rPr>
+      </w:pPr>
+      <w:r>
+        <w:rPr>
+          <w:bCs/>
+          <w:sz w:val="28"/>
+          <w:szCs w:val="28"/>
+        </w:rPr>
+        <w:t>Вхідні дані:</w:t>
+      </w:r>
+    </w:p>
+    <w:p>
+      <w:pPr>
+        <w:jc w:val="both"/>
+        <w:rPr>
+          <w:bCs/>
+          <w:sz w:val="28"/>
+          <w:szCs w:val="28"/>
+        </w:rPr>
+      </w:pPr>
+      <w:r>
+        <w:rPr>
+          <w:bCs/>
+          <w:sz w:val="28"/>
+          <w:szCs w:val="28"/>
+        </w:rPr>
+        <w:t>x: 28</w:t>
+      </w:r>
+    </w:p>
+    <w:p>
+      <w:pPr>
+        <w:jc w:val="both"/>
+        <w:rPr>
+          <w:bCs/>
+          <w:sz w:val="28"/>
+          <w:szCs w:val="28"/>
+        </w:rPr>
+      </w:pPr>
+      <w:r>
+        <w:rPr>
+          <w:bCs/>
+          <w:sz w:val="28"/>
+          <w:szCs w:val="28"/>
+        </w:rPr>
+        <w:t>y: -28</w:t>
+      </w:r>
+    </w:p>
+    <w:p>
+      <w:pPr>
+        <w:jc w:val="both"/>
+        <w:rPr>
+          <w:bCs/>
+          <w:sz w:val="28"/>
+          <w:szCs w:val="28"/>
+        </w:rPr>
+      </w:pPr>
+      <w:r>
+        <w:rPr>
+          <w:bCs/>
+          <w:sz w:val="28"/>
+          <w:szCs w:val="28"/>
+        </w:rPr>
+        <w:t>z: 16</w:t>
+      </w:r>
+    </w:p>
+    <w:p>
+      <w:pPr>
+        <w:jc w:val="both"/>
+        <w:rPr>
+          <w:bCs/>
+          <w:sz w:val="28"/>
+          <w:szCs w:val="28"/>
+        </w:rPr>
+      </w:pPr>
+      <w:r>
+        <w:rPr>
+          <w:bCs/>
+          <w:sz w:val="28"/>
+          <w:szCs w:val="28"/>
+        </w:rPr>
+        <w:t>Результат: 1.44626e+12</w:t>
+      </w:r>
+    </w:p>
+    <w:p>
+      <w:pPr>
+        <w:jc w:val="both"/>
+        <w:rPr>
+          <w:bCs/>
+          <w:sz w:val="28"/>
+          <w:szCs w:val="28"/>
+        </w:rPr>
+      </w:pPr>
+      <w:r>
+        <w:rPr>
+          <w:bCs/>
+          <w:sz w:val="28"/>
+          <w:szCs w:val="28"/>
+        </w:rPr>
+        <w:t>Статус тест-кейса: passed</w:t>
+      </w:r>
+    </w:p>
+    <w:p>
+      <w:pPr>
+        <w:jc w:val="both"/>
+        <w:rPr>
+          <w:bCs/>
+          <w:sz w:val="28"/>
+          <w:szCs w:val="28"/>
+        </w:rPr>
+      </w:pPr>
+    </w:p>
+    <w:p>
+      <w:pPr>
+        <w:jc w:val="both"/>
+        <w:rPr>
+          <w:bCs/>
+          <w:sz w:val="28"/>
+          <w:szCs w:val="28"/>
+        </w:rPr>
+      </w:pPr>
+      <w:r>
+        <w:rPr>
+          <w:bCs/>
+          <w:sz w:val="28"/>
+          <w:szCs w:val="28"/>
+        </w:rPr>
+        <w:t>Тест-кейс №8</w:t>
+      </w:r>
+    </w:p>
+    <w:p>
+      <w:pPr>
+        <w:jc w:val="both"/>
+        <w:rPr>
+          <w:bCs/>
+          <w:sz w:val="28"/>
+          <w:szCs w:val="28"/>
+        </w:rPr>
+      </w:pPr>
+      <w:r>
+        <w:rPr>
+          <w:bCs/>
+          <w:sz w:val="28"/>
+          <w:szCs w:val="28"/>
+        </w:rPr>
+        <w:t>Вхідні дані:</w:t>
+      </w:r>
+    </w:p>
+    <w:p>
+      <w:pPr>
+        <w:jc w:val="both"/>
+        <w:rPr>
+          <w:bCs/>
+          <w:sz w:val="28"/>
+          <w:szCs w:val="28"/>
+        </w:rPr>
+      </w:pPr>
+      <w:r>
+        <w:rPr>
+          <w:bCs/>
+          <w:sz w:val="28"/>
+          <w:szCs w:val="28"/>
+        </w:rPr>
+        <w:t>x: 10</w:t>
+      </w:r>
+    </w:p>
+    <w:p>
+      <w:pPr>
+        <w:jc w:val="both"/>
+        <w:rPr>
+          <w:bCs/>
+          <w:sz w:val="28"/>
+          <w:szCs w:val="28"/>
+        </w:rPr>
+      </w:pPr>
+      <w:r>
+        <w:rPr>
+          <w:bCs/>
+          <w:sz w:val="28"/>
+          <w:szCs w:val="28"/>
+        </w:rPr>
+        <w:t>y: -17</w:t>
+      </w:r>
+    </w:p>
+    <w:p>
+      <w:pPr>
+        <w:jc w:val="both"/>
+        <w:rPr>
+          <w:bCs/>
+          <w:sz w:val="28"/>
+          <w:szCs w:val="28"/>
+        </w:rPr>
+      </w:pPr>
+      <w:r>
+        <w:rPr>
+          <w:bCs/>
+          <w:sz w:val="28"/>
+          <w:szCs w:val="28"/>
+        </w:rPr>
+        <w:t>z: -18</w:t>
+      </w:r>
+    </w:p>
+    <w:p>
+      <w:pPr>
+        <w:jc w:val="both"/>
+        <w:rPr>
+          <w:bCs/>
+          <w:sz w:val="28"/>
+          <w:szCs w:val="28"/>
+        </w:rPr>
+      </w:pPr>
+      <w:r>
+        <w:rPr>
+          <w:bCs/>
+          <w:sz w:val="28"/>
+          <w:szCs w:val="28"/>
+        </w:rPr>
+        <w:t>Результат: 2.4155e+07</w:t>
+      </w:r>
+    </w:p>
+    <w:p>
+      <w:pPr>
+        <w:jc w:val="both"/>
+        <w:rPr>
+          <w:bCs/>
+          <w:sz w:val="28"/>
+          <w:szCs w:val="28"/>
+        </w:rPr>
+      </w:pPr>
+      <w:r>
+        <w:rPr>
+          <w:bCs/>
+          <w:sz w:val="28"/>
+          <w:szCs w:val="28"/>
+        </w:rPr>
+        <w:t>Статус тест-кейса: passed</w:t>
+      </w:r>
+    </w:p>
+    <w:p>
+      <w:pPr>
+        <w:jc w:val="both"/>
+        <w:rPr>
+          <w:bCs/>
+          <w:sz w:val="28"/>
+          <w:szCs w:val="28"/>
+        </w:rPr>
+      </w:pPr>
+    </w:p>
+    <w:p>
+      <w:pPr>
+        <w:jc w:val="both"/>
+        <w:rPr>
+          <w:bCs/>
+          <w:sz w:val="28"/>
+          <w:szCs w:val="28"/>
+        </w:rPr>
+      </w:pPr>
+      <w:r>
+        <w:rPr>
+          <w:bCs/>
+          <w:sz w:val="28"/>
+          <w:szCs w:val="28"/>
+        </w:rPr>
+        <w:t>Тест-кейс №9</w:t>
+      </w:r>
+    </w:p>
+    <w:p>
+      <w:pPr>
+        <w:jc w:val="both"/>
+        <w:rPr>
+          <w:bCs/>
+          <w:sz w:val="28"/>
+          <w:szCs w:val="28"/>
+        </w:rPr>
+      </w:pPr>
+      <w:r>
+        <w:rPr>
+          <w:bCs/>
+          <w:sz w:val="28"/>
+          <w:szCs w:val="28"/>
+        </w:rPr>
+        <w:t>Вхідні дані:</w:t>
+      </w:r>
+    </w:p>
+    <w:p>
+      <w:pPr>
+        <w:jc w:val="both"/>
+        <w:rPr>
+          <w:bCs/>
+          <w:sz w:val="28"/>
+          <w:szCs w:val="28"/>
+        </w:rPr>
+      </w:pPr>
+      <w:r>
+        <w:rPr>
+          <w:bCs/>
+          <w:sz w:val="28"/>
+          <w:szCs w:val="28"/>
+        </w:rPr>
+        <w:t>x: 20</w:t>
+      </w:r>
+    </w:p>
+    <w:p>
+      <w:pPr>
+        <w:jc w:val="both"/>
+        <w:rPr>
+          <w:bCs/>
+          <w:sz w:val="28"/>
+          <w:szCs w:val="28"/>
+        </w:rPr>
+      </w:pPr>
+      <w:r>
+        <w:rPr>
+          <w:bCs/>
+          <w:sz w:val="28"/>
+          <w:szCs w:val="28"/>
+        </w:rPr>
+        <w:t>y: -17</w:t>
+      </w:r>
+    </w:p>
+    <w:p>
+      <w:pPr>
+        <w:jc w:val="both"/>
+        <w:rPr>
+          <w:bCs/>
+          <w:sz w:val="28"/>
+          <w:szCs w:val="28"/>
+        </w:rPr>
+      </w:pPr>
+      <w:r>
+        <w:rPr>
+          <w:bCs/>
+          <w:sz w:val="28"/>
+          <w:szCs w:val="28"/>
+        </w:rPr>
+        <w:t>z: 30</w:t>
+      </w:r>
+    </w:p>
+    <w:p>
+      <w:pPr>
+        <w:jc w:val="both"/>
+        <w:rPr>
+          <w:bCs/>
+          <w:sz w:val="28"/>
+          <w:szCs w:val="28"/>
+        </w:rPr>
+      </w:pPr>
+      <w:r>
+        <w:rPr>
+          <w:bCs/>
+          <w:sz w:val="28"/>
+          <w:szCs w:val="28"/>
+        </w:rPr>
+        <w:t>Результат: 2.4155e+07</w:t>
+      </w:r>
+    </w:p>
+    <w:p>
+      <w:pPr>
+        <w:jc w:val="both"/>
+        <w:rPr>
+          <w:bCs/>
+          <w:sz w:val="28"/>
+          <w:szCs w:val="28"/>
+        </w:rPr>
+      </w:pPr>
+      <w:r>
+        <w:rPr>
+          <w:bCs/>
+          <w:sz w:val="28"/>
+          <w:szCs w:val="28"/>
+        </w:rPr>
+        <w:t>Статус тест-кейса: passed</w:t>
+      </w:r>
+    </w:p>
+    <w:p>
+      <w:pPr>
+        <w:jc w:val="both"/>
+        <w:rPr>
+          <w:bCs/>
+          <w:sz w:val="28"/>
+          <w:szCs w:val="28"/>
+        </w:rPr>
+      </w:pPr>
+    </w:p>
+    <w:p>
+      <w:pPr>
+        <w:jc w:val="both"/>
+        <w:rPr>
+          <w:bCs/>
+          <w:sz w:val="28"/>
+          <w:szCs w:val="28"/>
+        </w:rPr>
+      </w:pPr>
+      <w:r>
+        <w:rPr>
+          <w:bCs/>
+          <w:sz w:val="28"/>
+          <w:szCs w:val="28"/>
+        </w:rPr>
+        <w:t>Тест-кейс №10</w:t>
+      </w:r>
+    </w:p>
+    <w:p>
+      <w:pPr>
+        <w:jc w:val="both"/>
+        <w:rPr>
+          <w:bCs/>
+          <w:sz w:val="28"/>
+          <w:szCs w:val="28"/>
+        </w:rPr>
+      </w:pPr>
+      <w:r>
+        <w:rPr>
+          <w:bCs/>
+          <w:sz w:val="28"/>
+          <w:szCs w:val="28"/>
+        </w:rPr>
+        <w:t>Вхідні дані:</w:t>
+      </w:r>
+    </w:p>
+    <w:p>
+      <w:pPr>
+        <w:jc w:val="both"/>
+        <w:rPr>
+          <w:bCs/>
+          <w:sz w:val="28"/>
+          <w:szCs w:val="28"/>
+        </w:rPr>
+      </w:pPr>
+      <w:r>
+        <w:rPr>
+          <w:bCs/>
+          <w:sz w:val="28"/>
+          <w:szCs w:val="28"/>
+        </w:rPr>
+        <w:t>x: -25</w:t>
+      </w:r>
+    </w:p>
+    <w:p>
+      <w:pPr>
+        <w:jc w:val="both"/>
+        <w:rPr>
+          <w:bCs/>
+          <w:sz w:val="28"/>
+          <w:szCs w:val="28"/>
+        </w:rPr>
+      </w:pPr>
+      <w:r>
+        <w:rPr>
+          <w:bCs/>
+          <w:sz w:val="28"/>
+          <w:szCs w:val="28"/>
+        </w:rPr>
+        <w:t>y: 19</w:t>
+      </w:r>
+    </w:p>
+    <w:p>
+      <w:pPr>
+        <w:jc w:val="both"/>
+        <w:rPr>
+          <w:bCs/>
+          <w:sz w:val="28"/>
+          <w:szCs w:val="28"/>
+        </w:rPr>
+      </w:pPr>
+      <w:r>
+        <w:rPr>
+          <w:bCs/>
+          <w:sz w:val="28"/>
+          <w:szCs w:val="28"/>
+        </w:rPr>
+        <w:t>z: 23</w:t>
+      </w:r>
+    </w:p>
+    <w:p>
+      <w:pPr>
+        <w:jc w:val="both"/>
+        <w:rPr>
+          <w:bCs/>
+          <w:sz w:val="28"/>
+          <w:szCs w:val="28"/>
+        </w:rPr>
+      </w:pPr>
+      <w:r>
+        <w:rPr>
+          <w:bCs/>
+          <w:sz w:val="28"/>
+          <w:szCs w:val="28"/>
+        </w:rPr>
+        <w:t>Результат: 1.78482e+08</w:t>
+      </w:r>
+    </w:p>
+    <w:p>
+      <w:pPr>
+        <w:jc w:val="both"/>
+        <w:rPr>
+          <w:bCs/>
+          <w:sz w:val="28"/>
+          <w:szCs w:val="28"/>
+        </w:rPr>
+      </w:pPr>
+      <w:r>
+        <w:rPr>
+          <w:bCs/>
+          <w:sz w:val="28"/>
+          <w:szCs w:val="28"/>
+        </w:rPr>
+        <w:t>Статус тест-кейса: passed</w:t>
+      </w:r>
+    </w:p>
+    <w:p>
+      <w:pPr>
+        <w:jc w:val="both"/>
+        <w:rPr>
+          <w:bCs/>
+          <w:sz w:val="28"/>
+          <w:szCs w:val="28"/>
+        </w:rPr>
+      </w:pPr>
+    </w:p>
+    <w:p>
+      <w:pPr>
+        <w:jc w:val="both"/>
+        <w:rPr>
+          <w:bCs/>
+          <w:sz w:val="28"/>
+          <w:szCs w:val="28"/>
+          <w:lang w:val="en-US"/>
+        </w:rPr>
+      </w:pPr>
+      <w:r>
+        <w:rPr>
+          <w:bCs/>
+          <w:i/>
+          <w:iCs/>
+          <w:sz w:val="28"/>
+          <w:szCs w:val="28"/>
+        </w:rPr>
+        <w:t xml:space="preserve">Лістинг проекту </w:t>
+      </w:r>
+      <w:r>
+        <w:rPr>
+          <w:bCs/>
+          <w:i/>
+          <w:iCs/>
+          <w:sz w:val="28"/>
+          <w:szCs w:val="28"/>
+          <w:lang w:val="en-US"/>
+        </w:rPr>
+        <w:t>ModulesHrebeniuk:</w:t>
+      </w:r>
+    </w:p>
+    <w:p>
+      <w:pPr>
+        <w:jc w:val="both"/>
+        <w:rPr>
+          <w:bCs/>
+          <w:sz w:val="28"/>
+          <w:szCs w:val="28"/>
+          <w:lang w:val="en-US"/>
+        </w:rPr>
+      </w:pPr>
+      <w:r>
+        <w:rPr>
+          <w:bCs/>
+          <w:sz w:val="28"/>
+          <w:szCs w:val="28"/>
+          <w:lang w:val="en-US"/>
+        </w:rPr>
+        <w:t>#include &lt;cmath&gt;</w:t>
+      </w:r>
+    </w:p>
+    <w:p>
+      <w:pPr>
+        <w:jc w:val="both"/>
+        <w:rPr>
+          <w:bCs/>
+          <w:sz w:val="28"/>
+          <w:szCs w:val="28"/>
+          <w:lang w:val="en-US"/>
+        </w:rPr>
+      </w:pPr>
+    </w:p>
+    <w:p>
+      <w:pPr>
+        <w:jc w:val="both"/>
+        <w:rPr>
+          <w:bCs/>
+          <w:sz w:val="28"/>
+          <w:szCs w:val="28"/>
+          <w:lang w:val="en-US"/>
+        </w:rPr>
+      </w:pPr>
+      <w:r>
+        <w:rPr>
+          <w:bCs/>
+          <w:sz w:val="28"/>
+          <w:szCs w:val="28"/>
+          <w:lang w:val="en-US"/>
+        </w:rPr>
+        <w:t>float s_calculation(int x, int y, int z) {</w:t>
+      </w:r>
+    </w:p>
+    <w:p>
+      <w:pPr>
+        <w:jc w:val="both"/>
+        <w:rPr>
+          <w:bCs/>
+          <w:sz w:val="28"/>
+          <w:szCs w:val="28"/>
+          <w:lang w:val="en-US"/>
+        </w:rPr>
+      </w:pPr>
+      <w:r>
+        <w:rPr>
+          <w:bCs/>
+          <w:sz w:val="28"/>
+          <w:szCs w:val="28"/>
+          <w:lang w:val="en-US"/>
+        </w:rPr>
+        <w:t xml:space="preserve">  float S = M_PI * x + pow(M_E, abs(y)) - sqrt(abs(pow(z, 2) - y));</w:t>
+      </w:r>
+    </w:p>
+    <w:p>
+      <w:pPr>
+        <w:jc w:val="both"/>
+        <w:rPr>
+          <w:bCs/>
+          <w:sz w:val="28"/>
+          <w:szCs w:val="28"/>
+          <w:lang w:val="en-US"/>
+        </w:rPr>
+      </w:pPr>
+      <w:r>
+        <w:rPr>
+          <w:bCs/>
+          <w:sz w:val="28"/>
+          <w:szCs w:val="28"/>
+          <w:lang w:val="en-US"/>
+        </w:rPr>
+        <w:lastRenderedPageBreak/>
+        <w:t xml:space="preserve">  return S;</w:t>
+      </w:r>
+    </w:p>
+    <w:p>
+      <w:pPr>
+        <w:jc w:val="both"/>
+        <w:rPr>
+          <w:bCs/>
+          <w:sz w:val="28"/>
+          <w:szCs w:val="28"/>
+          <w:lang w:val="en-US"/>
+        </w:rPr>
+      </w:pPr>
+      <w:r>
+        <w:rPr>
+          <w:bCs/>
+          <w:sz w:val="28"/>
+          <w:szCs w:val="28"/>
+          <w:lang w:val="en-US"/>
+        </w:rPr>
+        <w:t>}</w:t>
+      </w:r>
+    </w:p>
+    <w:p>
+      <w:pPr>
+        <w:jc w:val="both"/>
+        <w:rPr>
+          <w:bCs/>
+          <w:sz w:val="28"/>
+          <w:szCs w:val="28"/>
+          <w:lang w:val="en-US"/>
+        </w:rPr>
+      </w:pPr>
+    </w:p>
+    <w:p>
+      <w:pPr>
+        <w:jc w:val="both"/>
+        <w:rPr>
+          <w:bCs/>
+          <w:sz w:val="28"/>
+          <w:szCs w:val="28"/>
+          <w:lang w:val="en-US"/>
+        </w:rPr>
+      </w:pPr>
+      <w:r>
+        <w:rPr>
+          <w:bCs/>
+          <w:i/>
+          <w:iCs/>
+          <w:sz w:val="28"/>
+          <w:szCs w:val="28"/>
+          <w:lang w:val="ru-RU"/>
+        </w:rPr>
+        <w:t>Лістинг</w:t>
+      </w:r>
+      <w:r>
+        <w:rPr>
+          <w:bCs/>
+          <w:i/>
+          <w:iCs/>
+          <w:sz w:val="28"/>
+          <w:szCs w:val="28"/>
+          <w:lang w:val="en-US"/>
+        </w:rPr>
+        <w:t xml:space="preserve"> </w:t>
+      </w:r>
+      <w:r>
+        <w:rPr>
+          <w:bCs/>
+          <w:i/>
+          <w:iCs/>
+          <w:sz w:val="28"/>
+          <w:szCs w:val="28"/>
+          <w:lang w:val="ru-RU"/>
+        </w:rPr>
+        <w:t>проекту</w:t>
+      </w:r>
+      <w:r>
+        <w:rPr>
+          <w:bCs/>
+          <w:i/>
+          <w:iCs/>
+          <w:sz w:val="28"/>
+          <w:szCs w:val="28"/>
+          <w:lang w:val="en-US"/>
+        </w:rPr>
+        <w:t xml:space="preserve"> </w:t>
+      </w:r>
+      <w:r>
+        <w:rPr>
+          <w:bCs/>
+          <w:i/>
+          <w:iCs/>
+          <w:sz w:val="28"/>
+          <w:szCs w:val="28"/>
+          <w:lang w:val="en-US"/>
+        </w:rPr>
+        <w:t>TestDriver:</w:t>
+      </w:r>
+    </w:p>
+    <w:p>
+      <w:pPr>
+        <w:jc w:val="both"/>
+        <w:rPr>
+          <w:bCs/>
+          <w:sz w:val="28"/>
+          <w:szCs w:val="28"/>
+          <w:lang w:val="en-US"/>
+        </w:rPr>
+      </w:pPr>
+      <w:r>
+        <w:rPr>
+          <w:bCs/>
+          <w:sz w:val="28"/>
+          <w:szCs w:val="28"/>
+          <w:lang w:val="en-US"/>
+        </w:rPr>
+        <w:t>#include &lt;iostream&gt;</w:t>
+      </w:r>
+    </w:p>
+    <w:p>
+      <w:pPr>
+        <w:jc w:val="both"/>
+        <w:rPr>
+          <w:bCs/>
+          <w:sz w:val="28"/>
+          <w:szCs w:val="28"/>
+          <w:lang w:val="en-US"/>
+        </w:rPr>
+      </w:pPr>
+      <w:r>
+        <w:rPr>
+          <w:bCs/>
+          <w:sz w:val="28"/>
+          <w:szCs w:val="28"/>
+          <w:lang w:val="en-US"/>
+        </w:rPr>
+        <w:t>#include "ModulesHrebeniuk.h"</w:t>
+      </w:r>
+    </w:p>
+    <w:p>
+      <w:pPr>
+        <w:jc w:val="both"/>
+        <w:rPr>
+          <w:bCs/>
+          <w:sz w:val="28"/>
+          <w:szCs w:val="28"/>
+          <w:lang w:val="en-US"/>
+        </w:rPr>
+      </w:pPr>
+    </w:p>
+    <w:p>
+      <w:pPr>
+        <w:jc w:val="both"/>
+        <w:rPr>
+          <w:bCs/>
+          <w:sz w:val="28"/>
+          <w:szCs w:val="28"/>
+          <w:lang w:val="en-US"/>
+        </w:rPr>
+      </w:pPr>
+      <w:r>
+        <w:rPr>
+          <w:bCs/>
+          <w:sz w:val="28"/>
+          <w:szCs w:val="28"/>
+          <w:lang w:val="en-US"/>
+        </w:rPr>
+        <w:t>using namespace std;</w:t>
+      </w:r>
+    </w:p>
+    <w:p>
+      <w:pPr>
+        <w:jc w:val="both"/>
+        <w:rPr>
+          <w:bCs/>
+          <w:sz w:val="28"/>
+          <w:szCs w:val="28"/>
+          <w:lang w:val="en-US"/>
+        </w:rPr>
+      </w:pPr>
+    </w:p>
+    <w:p>
+      <w:pPr>
+        <w:jc w:val="both"/>
+        <w:rPr>
+          <w:bCs/>
+          <w:sz w:val="28"/>
+          <w:szCs w:val="28"/>
+          <w:lang w:val="en-US"/>
+        </w:rPr>
+      </w:pPr>
+      <w:r>
+        <w:rPr>
+          <w:bCs/>
+          <w:sz w:val="28"/>
+          <w:szCs w:val="28"/>
+          <w:lang w:val="en-US"/>
+        </w:rPr>
+        <w:t>void test_tc(int test_case, int x, int y, int z, float expected) {</w:t>
+      </w:r>
+    </w:p>
+    <w:p>
+      <w:pPr>
+        <w:jc w:val="both"/>
+        <w:rPr>
+          <w:bCs/>
+          <w:sz w:val="28"/>
+          <w:szCs w:val="28"/>
+          <w:lang w:val="en-US"/>
+        </w:rPr>
+      </w:pPr>
+      <w:r>
+        <w:rPr>
+          <w:bCs/>
+          <w:sz w:val="28"/>
+          <w:szCs w:val="28"/>
+          <w:lang w:val="en-US"/>
+        </w:rPr>
+        <w:t xml:space="preserve">    cout &lt;&lt; "Тест-кейс №" &lt;&lt; test_case &lt;&lt; endl;</w:t>
+      </w:r>
+    </w:p>
+    <w:p>
+      <w:pPr>
+        <w:jc w:val="both"/>
+        <w:rPr>
+          <w:bCs/>
+          <w:sz w:val="28"/>
+          <w:szCs w:val="28"/>
+          <w:lang w:val="en-US"/>
+        </w:rPr>
+      </w:pPr>
+      <w:r>
+        <w:rPr>
+          <w:bCs/>
+          <w:sz w:val="28"/>
+          <w:szCs w:val="28"/>
+          <w:lang w:val="en-US"/>
+        </w:rPr>
+        <w:t xml:space="preserve">    cout &lt;&lt; "Вхідні дані:\nx: " &lt;&lt; x &lt;&lt; "\ny: " &lt;&lt; y &lt;&lt; "\nz: " &lt;&lt; z &lt;&lt; endl;</w:t>
+      </w:r>
+    </w:p>
+    <w:p>
+      <w:pPr>
+        <w:jc w:val="both"/>
+        <w:rPr>
+          <w:bCs/>
+          <w:sz w:val="28"/>
+          <w:szCs w:val="28"/>
+          <w:lang w:val="en-US"/>
+        </w:rPr>
+      </w:pPr>
+    </w:p>
+    <w:p>
+      <w:pPr>
+        <w:jc w:val="both"/>
+        <w:rPr>
+          <w:bCs/>
+          <w:sz w:val="28"/>
+          <w:szCs w:val="28"/>
+          <w:lang w:val="en-US"/>
+        </w:rPr>
+      </w:pPr>
+      <w:r>
+        <w:rPr>
+          <w:bCs/>
+          <w:sz w:val="28"/>
+          <w:szCs w:val="28"/>
+          <w:lang w:val="en-US"/>
+        </w:rPr>
+        <w:t xml:space="preserve">    float result = s_calculation(x, y, z);</w:t>
+      </w:r>
+    </w:p>
+    <w:p>
+      <w:pPr>
+        <w:jc w:val="both"/>
+        <w:rPr>
+          <w:bCs/>
+          <w:sz w:val="28"/>
+          <w:szCs w:val="28"/>
+          <w:lang w:val="en-US"/>
+        </w:rPr>
+      </w:pPr>
+      <w:r>
+        <w:rPr>
+          <w:bCs/>
+          <w:sz w:val="28"/>
+          <w:szCs w:val="28"/>
+          <w:lang w:val="en-US"/>
+        </w:rPr>
+        <w:t xml:space="preserve">    cout &lt;&lt; "Результат: " &lt;&lt; result &lt;&lt; endl;</w:t>
+      </w:r>
+    </w:p>
+    <w:p>
+      <w:pPr>
+        <w:jc w:val="both"/>
+        <w:rPr>
+          <w:bCs/>
+          <w:sz w:val="28"/>
+          <w:szCs w:val="28"/>
+          <w:lang w:val="en-US"/>
+        </w:rPr>
+      </w:pPr>
+    </w:p>
+    <w:p>
+      <w:pPr>
+        <w:jc w:val="both"/>
+        <w:rPr>
+          <w:bCs/>
+          <w:sz w:val="28"/>
+          <w:szCs w:val="28"/>
+          <w:lang w:val="en-US"/>
+        </w:rPr>
+      </w:pPr>
+      <w:r>
+        <w:rPr>
+          <w:bCs/>
+          <w:sz w:val="28"/>
+          <w:szCs w:val="28"/>
+          <w:lang w:val="en-US"/>
+        </w:rPr>
+        <w:t xml:space="preserve">    if (result == expected) {</w:t>
+      </w:r>
+    </w:p>
+    <w:p>
+      <w:pPr>
+        <w:jc w:val="both"/>
+        <w:rPr>
+          <w:bCs/>
+          <w:sz w:val="28"/>
+          <w:szCs w:val="28"/>
+          <w:lang w:val="en-US"/>
+        </w:rPr>
+      </w:pPr>
+      <w:r>
+        <w:rPr>
+          <w:bCs/>
+          <w:sz w:val="28"/>
+          <w:szCs w:val="28"/>
+          <w:lang w:val="en-US"/>
+        </w:rPr>
+        <w:t xml:space="preserve">        cout &lt;&lt; "Статус тест-кейса: passed" &lt;&lt; endl;</w:t>
+      </w:r>
+    </w:p>
+    <w:p>
+      <w:pPr>
+        <w:jc w:val="both"/>
+        <w:rPr>
+          <w:bCs/>
+          <w:sz w:val="28"/>
+          <w:szCs w:val="28"/>
+          <w:lang w:val="en-US"/>
+        </w:rPr>
+      </w:pPr>
+      <w:r>
+        <w:rPr>
+          <w:bCs/>
+          <w:sz w:val="28"/>
+          <w:szCs w:val="28"/>
+          <w:lang w:val="en-US"/>
+        </w:rPr>
+        <w:t xml:space="preserve">    } else {</w:t>
+      </w:r>
+    </w:p>
+    <w:p>
+      <w:pPr>
+        <w:jc w:val="both"/>
+        <w:rPr>
+          <w:bCs/>
+          <w:sz w:val="28"/>
+          <w:szCs w:val="28"/>
+          <w:lang w:val="en-US"/>
+        </w:rPr>
+      </w:pPr>
+      <w:r>
+        <w:rPr>
+          <w:bCs/>
+          <w:sz w:val="28"/>
+          <w:szCs w:val="28"/>
+          <w:lang w:val="en-US"/>
+        </w:rPr>
+        <w:t xml:space="preserve">        cout &lt;&lt; "Статус тест-кейса: failed" &lt;&lt; endl;</w:t>
+      </w:r>
+    </w:p>
+    <w:p>
+      <w:pPr>
+        <w:jc w:val="both"/>
+        <w:rPr>
+          <w:bCs/>
+          <w:sz w:val="28"/>
+          <w:szCs w:val="28"/>
+          <w:lang w:val="en-US"/>
+        </w:rPr>
+      </w:pPr>
+      <w:r>
+        <w:rPr>
+          <w:bCs/>
+          <w:sz w:val="28"/>
+          <w:szCs w:val="28"/>
+          <w:lang w:val="en-US"/>
+        </w:rPr>
+        <w:t xml:space="preserve">    }</w:t>
+      </w:r>
+    </w:p>
+    <w:p>
+      <w:pPr>
+        <w:jc w:val="both"/>
+        <w:rPr>
+          <w:bCs/>
+          <w:sz w:val="28"/>
+          <w:szCs w:val="28"/>
+          <w:lang w:val="en-US"/>
+        </w:rPr>
+      </w:pPr>
+    </w:p>
+    <w:p>
+      <w:pPr>
+        <w:jc w:val="both"/>
+        <w:rPr>
+          <w:bCs/>
+          <w:sz w:val="28"/>
+          <w:szCs w:val="28"/>
+          <w:lang w:val="en-US"/>
+        </w:rPr>
+      </w:pPr>
+      <w:r>
+        <w:rPr>
+          <w:bCs/>
+          <w:sz w:val="28"/>
+          <w:szCs w:val="28"/>
+          <w:lang w:val="en-US"/>
+        </w:rPr>
+        <w:t xml:space="preserve">    cout &lt;&lt; endl;</w:t>
+      </w:r>
+    </w:p>
+    <w:p>
+      <w:pPr>
+        <w:jc w:val="both"/>
+        <w:rPr>
+          <w:bCs/>
+          <w:sz w:val="28"/>
+          <w:szCs w:val="28"/>
+          <w:lang w:val="en-US"/>
+        </w:rPr>
+      </w:pPr>
+      <w:r>
+        <w:rPr>
+          <w:bCs/>
+          <w:sz w:val="28"/>
+          <w:szCs w:val="28"/>
+          <w:lang w:val="en-US"/>
+        </w:rPr>
+        <w:t>}</w:t>
+      </w:r>
+    </w:p>
+    <w:p>
+      <w:pPr>
+        <w:jc w:val="both"/>
+        <w:rPr>
+          <w:bCs/>
+          <w:sz w:val="28"/>
+          <w:szCs w:val="28"/>
+          <w:lang w:val="en-US"/>
+        </w:rPr>
+      </w:pPr>
+    </w:p>
+    <w:p>
+      <w:pPr>
+        <w:jc w:val="both"/>
+        <w:rPr>
+          <w:bCs/>
+          <w:sz w:val="28"/>
+          <w:szCs w:val="28"/>
+          <w:lang w:val="en-US"/>
+        </w:rPr>
+      </w:pPr>
+      <w:r>
+        <w:rPr>
+          <w:bCs/>
+          <w:sz w:val="28"/>
+          <w:szCs w:val="28"/>
+          <w:lang w:val="en-US"/>
+        </w:rPr>
+        <w:t>int main() {</w:t>
+      </w:r>
+    </w:p>
+    <w:p>
+      <w:pPr>
+        <w:jc w:val="both"/>
+        <w:rPr>
+          <w:bCs/>
+          <w:sz w:val="28"/>
+          <w:szCs w:val="28"/>
+          <w:lang w:val="en-US"/>
+        </w:rPr>
+      </w:pPr>
+      <w:r>
+        <w:rPr>
+          <w:bCs/>
+          <w:sz w:val="28"/>
+          <w:szCs w:val="28"/>
+          <w:lang w:val="en-US"/>
+        </w:rPr>
+        <w:t xml:space="preserve">    system("chcp 1251 &amp; cls");</w:t>
+      </w:r>
+    </w:p>
+    <w:p>
+      <w:pPr>
+        <w:jc w:val="both"/>
+        <w:rPr>
+          <w:bCs/>
+          <w:sz w:val="28"/>
+          <w:szCs w:val="28"/>
+          <w:lang w:val="en-US"/>
+        </w:rPr>
+      </w:pPr>
+    </w:p>
+    <w:p>
+      <w:pPr>
+        <w:jc w:val="both"/>
+        <w:rPr>
+          <w:bCs/>
+          <w:sz w:val="28"/>
+          <w:szCs w:val="28"/>
+          <w:lang w:val="en-US"/>
+        </w:rPr>
+      </w:pPr>
+      <w:r>
+        <w:rPr>
+          <w:bCs/>
+          <w:sz w:val="28"/>
+          <w:szCs w:val="28"/>
+          <w:lang w:val="en-US"/>
+        </w:rPr>
+        <w:t xml:space="preserve">    test_tc(1, 5, -27, -21, 532048248832);</w:t>
+      </w:r>
+    </w:p>
+    <w:p>
+      <w:pPr>
+        <w:jc w:val="both"/>
+        <w:rPr>
+          <w:bCs/>
+          <w:sz w:val="28"/>
+          <w:szCs w:val="28"/>
+          <w:lang w:val="en-US"/>
+        </w:rPr>
+      </w:pPr>
+      <w:r>
+        <w:rPr>
+          <w:bCs/>
+          <w:sz w:val="28"/>
+          <w:szCs w:val="28"/>
+          <w:lang w:val="en-US"/>
+        </w:rPr>
+        <w:t xml:space="preserve">    test_tc(2, -20, 28, -24, 1446257098752);</w:t>
+      </w:r>
+    </w:p>
+    <w:p>
+      <w:pPr>
+        <w:jc w:val="both"/>
+        <w:rPr>
+          <w:bCs/>
+          <w:sz w:val="28"/>
+          <w:szCs w:val="28"/>
+          <w:lang w:val="en-US"/>
+        </w:rPr>
+      </w:pPr>
+      <w:r>
+        <w:rPr>
+          <w:bCs/>
+          <w:sz w:val="28"/>
+          <w:szCs w:val="28"/>
+          <w:lang w:val="en-US"/>
+        </w:rPr>
+        <w:t xml:space="preserve">    test_tc(3, 27, 21, 15, 1318815744);</w:t>
+      </w:r>
+    </w:p>
+    <w:p>
+      <w:pPr>
+        <w:jc w:val="both"/>
+        <w:rPr>
+          <w:bCs/>
+          <w:sz w:val="28"/>
+          <w:szCs w:val="28"/>
+          <w:lang w:val="en-US"/>
+        </w:rPr>
+      </w:pPr>
+      <w:r>
+        <w:rPr>
+          <w:bCs/>
+          <w:sz w:val="28"/>
+          <w:szCs w:val="28"/>
+          <w:lang w:val="en-US"/>
+        </w:rPr>
+        <w:t xml:space="preserve">    test_tc(4, 15, 4, 14, 87.865631103515625);</w:t>
+      </w:r>
+    </w:p>
+    <w:p>
+      <w:pPr>
+        <w:jc w:val="both"/>
+        <w:rPr>
+          <w:bCs/>
+          <w:sz w:val="28"/>
+          <w:szCs w:val="28"/>
+          <w:lang w:val="en-US"/>
+        </w:rPr>
+      </w:pPr>
+      <w:r>
+        <w:rPr>
+          <w:bCs/>
+          <w:sz w:val="28"/>
+          <w:szCs w:val="28"/>
+          <w:lang w:val="en-US"/>
+        </w:rPr>
+        <w:t xml:space="preserve">    test_tc(5, 27, -7, -25, 1156.3165283203125);</w:t>
+      </w:r>
+    </w:p>
+    <w:p>
+      <w:pPr>
+        <w:jc w:val="both"/>
+        <w:rPr>
+          <w:bCs/>
+          <w:sz w:val="28"/>
+          <w:szCs w:val="28"/>
+          <w:lang w:val="en-US"/>
+        </w:rPr>
+      </w:pPr>
+      <w:r>
+        <w:rPr>
+          <w:bCs/>
+          <w:sz w:val="28"/>
+          <w:szCs w:val="28"/>
+          <w:lang w:val="en-US"/>
+        </w:rPr>
+        <w:t xml:space="preserve">    test_tc(6, 16, 30, 16, 10686474223616);</w:t>
+      </w:r>
+    </w:p>
+    <w:p>
+      <w:pPr>
+        <w:jc w:val="both"/>
+        <w:rPr>
+          <w:bCs/>
+          <w:sz w:val="28"/>
+          <w:szCs w:val="28"/>
+          <w:lang w:val="en-US"/>
+        </w:rPr>
+      </w:pPr>
+      <w:r>
+        <w:rPr>
+          <w:bCs/>
+          <w:sz w:val="28"/>
+          <w:szCs w:val="28"/>
+          <w:lang w:val="en-US"/>
+        </w:rPr>
+        <w:t xml:space="preserve">    test_tc(7, 28, -28, 16, 1446257098752);</w:t>
+      </w:r>
+    </w:p>
+    <w:p>
+      <w:pPr>
+        <w:jc w:val="both"/>
+        <w:rPr>
+          <w:bCs/>
+          <w:sz w:val="28"/>
+          <w:szCs w:val="28"/>
+          <w:lang w:val="en-US"/>
+        </w:rPr>
+      </w:pPr>
+      <w:r>
+        <w:rPr>
+          <w:bCs/>
+          <w:sz w:val="28"/>
+          <w:szCs w:val="28"/>
+          <w:lang w:val="en-US"/>
+        </w:rPr>
+        <w:t xml:space="preserve">    test_tc(8, 10, -17, -18, 24154966);</w:t>
+      </w:r>
+    </w:p>
+    <w:p>
+      <w:pPr>
+        <w:jc w:val="both"/>
+        <w:rPr>
+          <w:bCs/>
+          <w:sz w:val="28"/>
+          <w:szCs w:val="28"/>
+          <w:lang w:val="en-US"/>
+        </w:rPr>
+      </w:pPr>
+      <w:r>
+        <w:rPr>
+          <w:bCs/>
+          <w:sz w:val="28"/>
+          <w:szCs w:val="28"/>
+          <w:lang w:val="en-US"/>
+        </w:rPr>
+        <w:t xml:space="preserve">    test_tc(9, 20, -17, 30, 24154986);</w:t>
+      </w:r>
+    </w:p>
+    <w:p>
+      <w:pPr>
+        <w:jc w:val="both"/>
+        <w:rPr>
+          <w:bCs/>
+          <w:sz w:val="28"/>
+          <w:szCs w:val="28"/>
+          <w:lang w:val="en-US"/>
+        </w:rPr>
+      </w:pPr>
+      <w:r>
+        <w:rPr>
+          <w:bCs/>
+          <w:sz w:val="28"/>
+          <w:szCs w:val="28"/>
+          <w:lang w:val="en-US"/>
+        </w:rPr>
+        <w:t xml:space="preserve">    test_tc(10, -25, 19, 23, 178482192);</w:t>
+      </w:r>
+    </w:p>
+    <w:p>
+      <w:pPr>
+        <w:jc w:val="both"/>
+        <w:rPr>
+          <w:bCs/>
+          <w:sz w:val="28"/>
+          <w:szCs w:val="28"/>
+          <w:lang w:val="en-US"/>
+        </w:rPr>
+      </w:pPr>
+    </w:p>
+    <w:p>
+      <w:pPr>
+        <w:jc w:val="both"/>
+        <w:rPr>
+          <w:bCs/>
+          <w:sz w:val="28"/>
+          <w:szCs w:val="28"/>
+          <w:lang w:val="en-US"/>
+        </w:rPr>
+      </w:pPr>
+      <w:r>
+        <w:rPr>
+          <w:bCs/>
+          <w:sz w:val="28"/>
+          <w:szCs w:val="28"/>
+          <w:lang w:val="en-US"/>
+        </w:rPr>
+        <w:t xml:space="preserve">    return 0;</w:t>
+      </w:r>
+    </w:p>
+    <w:p>
+      <w:pPr>
+        <w:jc w:val="both"/>
+        <w:rPr>
+          <w:bCs/>
+          <w:sz w:val="28"/>
+          <w:szCs w:val="28"/>
+          <w:lang w:val="en-US"/>
+        </w:rPr>
+      </w:pPr>
+      <w:r>
+        <w:rPr>
+          <w:bCs/>
+          <w:sz w:val="28"/>
+          <w:szCs w:val="28"/>
+          <w:lang w:val="en-US"/>
+        </w:rPr>
+        <w:t>}</w:t>
+      </w:r>
+    </w:p>
+    <w:p>
+      <w:pPr>
+        <w:jc w:val="both"/>
+        <w:rPr>
+          <w:bCs/>
+          <w:sz w:val="28"/>
+          <w:szCs w:val="28"/>
+          <w:lang w:val="en-US"/>
+        </w:rPr>
+      </w:pPr>
+    </w:p>
+    <w:p>
+      <w:pPr>
+        <w:jc w:val="both"/>
+        <w:rPr>
+          <w:bCs/>
+          <w:sz w:val="28"/>
+          <w:szCs w:val="28"/>
+          <w:lang w:val="en-US"/>
+        </w:rPr>
+      </w:pPr>
+      <w:r>
+        <w:rPr>
+          <w:b/>
+          <w:sz w:val="28"/>
+          <w:szCs w:val="28"/>
+          <w:lang w:val="ru-RU"/>
+        </w:rPr>
+        <w:t>Задача</w:t>
+      </w:r>
+      <w:r>
+        <w:rPr>
+          <w:b/>
+          <w:sz w:val="28"/>
+          <w:szCs w:val="28"/>
+          <w:lang w:val="en-US"/>
+        </w:rPr>
+        <w:t xml:space="preserve"> 8.2</w:t>
+      </w:r>
+    </w:p>
+    <w:p>
+      <w:pPr>
+        <w:jc w:val="both"/>
+        <w:rPr>
+          <w:bCs/>
+          <w:sz w:val="28"/>
+          <w:szCs w:val="28"/>
+          <w:lang w:val="en-US"/>
+        </w:rPr>
+      </w:pPr>
+      <w:r>
+        <w:rPr>
+          <w:bCs/>
+          <w:sz w:val="28"/>
+          <w:szCs w:val="28"/>
+          <w:lang w:val="ru-RU"/>
+        </w:rPr>
+        <w:t>Вхідні</w:t>
+      </w:r>
+      <w:r>
+        <w:rPr>
+          <w:bCs/>
+          <w:sz w:val="28"/>
+          <w:szCs w:val="28"/>
+          <w:lang w:val="en-US"/>
+        </w:rPr>
+        <w:t xml:space="preserve"> </w:t>
+      </w:r>
+      <w:r>
+        <w:rPr>
+          <w:bCs/>
+          <w:sz w:val="28"/>
+          <w:szCs w:val="28"/>
+          <w:lang w:val="ru-RU"/>
+        </w:rPr>
+        <w:t>дані</w:t>
+      </w:r>
+      <w:r>
+        <w:rPr>
+          <w:bCs/>
+          <w:sz w:val="28"/>
+          <w:szCs w:val="28"/>
+          <w:lang w:val="en-US"/>
+        </w:rPr>
+        <w:t xml:space="preserve">: </w:t>
+      </w:r>
+      <w:r>
+        <w:rPr>
+          <w:bCs/>
+          <w:sz w:val="28"/>
+          <w:szCs w:val="28"/>
+          <w:lang w:val="en-US"/>
+        </w:rPr>
+        <w:t>x</w:t>
+      </w:r>
+      <w:r>
+        <w:rPr>
+          <w:bCs/>
+          <w:sz w:val="28"/>
+          <w:szCs w:val="28"/>
+          <w:lang w:val="en-US"/>
+        </w:rPr>
+        <w:t xml:space="preserve">, </w:t>
+      </w:r>
+      <w:r>
+        <w:rPr>
+          <w:bCs/>
+          <w:sz w:val="28"/>
+          <w:szCs w:val="28"/>
+          <w:lang w:val="en-US"/>
+        </w:rPr>
+        <w:t>y</w:t>
+      </w:r>
+      <w:r>
+        <w:rPr>
+          <w:bCs/>
+          <w:sz w:val="28"/>
+          <w:szCs w:val="28"/>
+          <w:lang w:val="en-US"/>
+        </w:rPr>
+        <w:t xml:space="preserve">, </w:t>
+      </w:r>
+      <w:r>
+        <w:rPr>
+          <w:bCs/>
+          <w:sz w:val="28"/>
+          <w:szCs w:val="28"/>
+          <w:lang w:val="en-US"/>
+        </w:rPr>
+        <w:t>z</w:t>
+      </w:r>
+      <w:r>
+        <w:rPr>
+          <w:bCs/>
+          <w:sz w:val="28"/>
+          <w:szCs w:val="28"/>
+          <w:lang w:val="en-US"/>
+        </w:rPr>
+        <w:t xml:space="preserve"> – </w:t>
+      </w:r>
+      <w:r>
+        <w:rPr>
+          <w:bCs/>
+          <w:sz w:val="28"/>
+          <w:szCs w:val="28"/>
+        </w:rPr>
+        <w:t xml:space="preserve">цілочисельний тип </w:t>
+      </w:r>
+      <w:r>
+        <w:rPr>
+          <w:bCs/>
+          <w:sz w:val="28"/>
+          <w:szCs w:val="28"/>
+          <w:lang w:val="en-US"/>
+        </w:rPr>
+        <w:t>int</w:t>
+      </w:r>
+      <w:r>
+        <w:rPr>
+          <w:bCs/>
+          <w:sz w:val="28"/>
+          <w:szCs w:val="28"/>
+          <w:lang w:val="en-US"/>
+        </w:rPr>
+        <w:t>; a</w:t>
+      </w:r>
+      <w:r>
+        <w:rPr>
+          <w:bCs/>
+          <w:sz w:val="28"/>
+          <w:szCs w:val="28"/>
+        </w:rPr>
+        <w:t xml:space="preserve"> і </w:t>
+      </w:r>
+      <w:r>
+        <w:rPr>
+          <w:bCs/>
+          <w:sz w:val="28"/>
+          <w:szCs w:val="28"/>
+          <w:lang w:val="en-US"/>
+        </w:rPr>
+        <w:t xml:space="preserve">b – </w:t>
+      </w:r>
+      <w:r>
+        <w:rPr>
+          <w:bCs/>
+          <w:sz w:val="28"/>
+          <w:szCs w:val="28"/>
+        </w:rPr>
+        <w:t xml:space="preserve">символьний тип </w:t>
+      </w:r>
+      <w:r>
+        <w:rPr>
+          <w:bCs/>
+          <w:sz w:val="28"/>
+          <w:szCs w:val="28"/>
+          <w:lang w:val="en-US"/>
+        </w:rPr>
+        <w:t>char</w:t>
+      </w:r>
+    </w:p>
+    <w:p>
+      <w:pPr>
+        <w:jc w:val="both"/>
+        <w:rPr>
+          <w:bCs/>
+          <w:iCs/>
+          <w:sz w:val="28"/>
+          <w:szCs w:val="28"/>
+          <w:lang w:val="en-US"/>
+        </w:rPr>
+      </w:pPr>
+      <w:r>
+        <w:rPr>
+          <w:bCs/>
+          <w:sz w:val="28"/>
+          <w:szCs w:val="28"/>
+          <w:lang w:val="ru-RU"/>
+        </w:rPr>
+        <w:t>Ви</w:t>
+      </w:r>
+      <w:r>
+        <w:rPr>
+          <w:bCs/>
+          <w:sz w:val="28"/>
+          <w:szCs w:val="28"/>
+        </w:rPr>
+        <w:t xml:space="preserve">хідні дані: </w:t>
+      </w:r>
+      <w:r>
+        <w:rPr>
+          <w:bCs/>
+          <w:sz w:val="28"/>
+          <w:szCs w:val="28"/>
+        </w:rPr>
+        <w:t>результат логічного виразу</w:t>
+      </w:r>
+      <w:r>
+        <w:rPr>
+          <w:bCs/>
+          <w:sz w:val="28"/>
+          <w:szCs w:val="28"/>
+          <w:lang w:val="en-US"/>
+        </w:rPr>
+        <w:t xml:space="preserve"> </w:t>
+      </w:r>
+      <w:r>
+        <w:rPr>
+          <w:bCs/>
+          <w:sz w:val="28"/>
+          <w:szCs w:val="28"/>
+        </w:rPr>
+        <w:t xml:space="preserve"> </w:t>
+      </w:r>
+      <m:oMath>
+        <m:r>
+          <w:rPr>
+            <w:rFonts w:ascii="Cambria Math" w:hAnsi="Cambria Math"/>
+            <w:sz w:val="28"/>
+            <w:szCs w:val="28"/>
+          </w:rPr>
+          <m:t>a+5≥b</m:t>
+        </m:r>
+      </m:oMath>
+      <w:r>
+        <w:rPr>
+          <w:bCs/>
+          <w:sz w:val="28"/>
+          <w:szCs w:val="28"/>
+        </w:rPr>
+        <w:t xml:space="preserve"> у вигляді</w:t>
+      </w:r>
+      <w:r>
+        <w:rPr>
+          <w:bCs/>
+          <w:sz w:val="28"/>
+          <w:szCs w:val="28"/>
+          <w:lang w:val="en-US"/>
+        </w:rPr>
+        <w:t xml:space="preserve"> </w:t>
+      </w:r>
+      <w:r>
+        <w:rPr>
+          <w:bCs/>
+          <w:sz w:val="28"/>
+          <w:szCs w:val="28"/>
+          <w:lang w:val="en-US"/>
+        </w:rPr>
+        <w:t>true</w:t>
+      </w:r>
+      <w:r>
+        <w:rPr>
+          <w:bCs/>
+          <w:sz w:val="28"/>
+          <w:szCs w:val="28"/>
+          <w:lang w:val="en-US"/>
+        </w:rPr>
+        <w:t>/</w:t>
+      </w:r>
+      <w:r>
+        <w:rPr>
+          <w:bCs/>
+          <w:sz w:val="28"/>
+          <w:szCs w:val="28"/>
+          <w:lang w:val="en-US"/>
+        </w:rPr>
+        <w:t>false</w:t>
+      </w:r>
+      <w:r>
+        <w:rPr>
+          <w:bCs/>
+          <w:sz w:val="28"/>
+          <w:szCs w:val="28"/>
+          <w:lang w:val="en-US"/>
+        </w:rPr>
+        <w:t>;</w:t>
+      </w:r>
+      <w:r>
+        <w:rPr>
+          <w:bCs/>
+          <w:sz w:val="28"/>
+          <w:szCs w:val="28"/>
+        </w:rPr>
+        <w:t xml:space="preserve"> значення </w:t>
+      </w:r>
+      <w:r>
+        <w:rPr>
+          <w:bCs/>
+          <w:sz w:val="28"/>
+          <w:szCs w:val="28"/>
+          <w:lang w:val="en-US"/>
+        </w:rPr>
+        <w:t>x</w:t>
+      </w:r>
+      <w:r>
+        <w:rPr>
+          <w:bCs/>
+          <w:sz w:val="28"/>
+          <w:szCs w:val="28"/>
+          <w:lang w:val="en-US"/>
+        </w:rPr>
+        <w:t xml:space="preserve">, </w:t>
+      </w:r>
+      <w:r>
+        <w:rPr>
+          <w:bCs/>
+          <w:sz w:val="28"/>
+          <w:szCs w:val="28"/>
+          <w:lang w:val="en-US"/>
+        </w:rPr>
+        <w:t>y</w:t>
+      </w:r>
+      <w:r>
+        <w:rPr>
+          <w:bCs/>
+          <w:sz w:val="28"/>
+          <w:szCs w:val="28"/>
+          <w:lang w:val="en-US"/>
+        </w:rPr>
+        <w:t xml:space="preserve">, </w:t>
+      </w:r>
+      <w:r>
+        <w:rPr>
+          <w:bCs/>
+          <w:sz w:val="28"/>
+          <w:szCs w:val="28"/>
+          <w:lang w:val="en-US"/>
+        </w:rPr>
+        <w:t>z</w:t>
+      </w:r>
+      <w:r>
+        <w:rPr>
+          <w:bCs/>
+          <w:sz w:val="28"/>
+          <w:szCs w:val="28"/>
+        </w:rPr>
+        <w:t xml:space="preserve"> в десятковій і шістнадцятковій системах числення</w:t>
+      </w:r>
+      <w:r>
+        <w:rPr>
+          <w:bCs/>
+          <w:sz w:val="28"/>
+          <w:szCs w:val="28"/>
+          <w:lang w:val="en-US"/>
+        </w:rPr>
+        <w:t>; S</w:t>
+      </w:r>
+      <w:r>
+        <w:rPr>
+          <w:bCs/>
+          <w:sz w:val="28"/>
+          <w:szCs w:val="28"/>
+        </w:rPr>
+        <w:t xml:space="preserve">, що обчисл. функціює </w:t>
+      </w:r>
+      <w:r>
+        <w:rPr>
+          <w:bCs/>
+          <w:sz w:val="28"/>
+          <w:szCs w:val="28"/>
+          <w:lang w:val="en-US"/>
+        </w:rPr>
+        <w:t>s_calculation().</w:t>
+      </w:r>
+    </w:p>
+    <w:p>
+      <w:pPr>
+        <w:jc w:val="both"/>
+        <w:rPr>
+          <w:bCs/>
+          <w:iCs/>
+          <w:sz w:val="28"/>
+          <w:szCs w:val="28"/>
+        </w:rPr>
+      </w:pPr>
+      <w:r>
+        <w:rPr>
+          <w:bCs/>
+          <w:iCs/>
+          <w:sz w:val="28"/>
+          <w:szCs w:val="28"/>
+        </w:rPr>
+        <w:lastRenderedPageBreak/>
+        <w:t xml:space="preserve">Перший підпункт цієї задачі я планую відокремити в заголовковий файл, щоб в подальшому використовувати власний копірайт в майбутніх лабораторних роботах без необхідності реалізовувати однаковий програмний код. При реалізації другого підпункту знадобиться використання маніпулятора </w:t>
+      </w:r>
+      <w:r>
+        <w:rPr>
+          <w:bCs/>
+          <w:iCs/>
+          <w:sz w:val="28"/>
+          <w:szCs w:val="28"/>
+          <w:lang w:val="en-US"/>
+        </w:rPr>
+        <w:t>boolalpha</w:t>
+      </w:r>
+      <w:r>
+        <w:rPr>
+          <w:bCs/>
+          <w:iCs/>
+          <w:sz w:val="28"/>
+          <w:szCs w:val="28"/>
+        </w:rPr>
+        <w:t xml:space="preserve">, щоб у потік </w:t>
+      </w:r>
+      <w:r>
+        <w:rPr>
+          <w:bCs/>
+          <w:iCs/>
+          <w:sz w:val="28"/>
+          <w:szCs w:val="28"/>
+          <w:lang w:val="en-US"/>
+        </w:rPr>
+        <w:t>cout</w:t>
+      </w:r>
+      <w:r>
+        <w:rPr>
+          <w:bCs/>
+          <w:iCs/>
+          <w:sz w:val="28"/>
+          <w:szCs w:val="28"/>
+        </w:rPr>
+        <w:t xml:space="preserve"> включити саме результат у вигляді </w:t>
+      </w:r>
+      <w:r>
+        <w:rPr>
+          <w:bCs/>
+          <w:iCs/>
+          <w:sz w:val="28"/>
+          <w:szCs w:val="28"/>
+          <w:lang w:val="en-US"/>
+        </w:rPr>
+        <w:t>false</w:t>
+      </w:r>
+      <w:r>
+        <w:rPr>
+          <w:bCs/>
+          <w:iCs/>
+          <w:sz w:val="28"/>
+          <w:szCs w:val="28"/>
+        </w:rPr>
+        <w:t>/</w:t>
+      </w:r>
+      <w:r>
+        <w:rPr>
+          <w:bCs/>
+          <w:iCs/>
+          <w:sz w:val="28"/>
+          <w:szCs w:val="28"/>
+          <w:lang w:val="en-US"/>
+        </w:rPr>
+        <w:t>true</w:t>
+      </w:r>
+      <w:r>
+        <w:rPr>
+          <w:bCs/>
+          <w:iCs/>
+          <w:sz w:val="28"/>
+          <w:szCs w:val="28"/>
+        </w:rPr>
+        <w:t xml:space="preserve">. </w:t>
+      </w:r>
+      <w:r>
+        <w:rPr>
+          <w:bCs/>
+          <w:iCs/>
+          <w:sz w:val="28"/>
+          <w:szCs w:val="28"/>
+        </w:rPr>
+        <w:t xml:space="preserve">У третьому підпункті використаю маніпулятор </w:t>
+      </w:r>
+      <w:r>
+        <w:rPr>
+          <w:bCs/>
+          <w:iCs/>
+          <w:sz w:val="28"/>
+          <w:szCs w:val="28"/>
+          <w:lang w:val="en-US"/>
+        </w:rPr>
+        <w:t>hex</w:t>
+      </w:r>
+      <w:r>
+        <w:rPr>
+          <w:bCs/>
+          <w:iCs/>
+          <w:sz w:val="28"/>
+          <w:szCs w:val="28"/>
+        </w:rPr>
+        <w:t xml:space="preserve"> для виведення значення </w:t>
+      </w:r>
+      <w:r>
+        <w:rPr>
+          <w:bCs/>
+          <w:iCs/>
+          <w:sz w:val="28"/>
+          <w:szCs w:val="28"/>
+          <w:lang w:val="en-US"/>
+        </w:rPr>
+        <w:t>x</w:t>
+      </w:r>
+      <w:r>
+        <w:rPr>
+          <w:bCs/>
+          <w:iCs/>
+          <w:sz w:val="28"/>
+          <w:szCs w:val="28"/>
+          <w:lang w:val="ru-RU"/>
+        </w:rPr>
+        <w:t xml:space="preserve">, </w:t>
+      </w:r>
+      <w:r>
+        <w:rPr>
+          <w:bCs/>
+          <w:iCs/>
+          <w:sz w:val="28"/>
+          <w:szCs w:val="28"/>
+          <w:lang w:val="en-US"/>
+        </w:rPr>
+        <w:t>y</w:t>
+      </w:r>
+      <w:r>
+        <w:rPr>
+          <w:bCs/>
+          <w:iCs/>
+          <w:sz w:val="28"/>
+          <w:szCs w:val="28"/>
+          <w:lang w:val="ru-RU"/>
+        </w:rPr>
+        <w:t xml:space="preserve">, </w:t>
+      </w:r>
+      <w:r>
+        <w:rPr>
+          <w:bCs/>
+          <w:iCs/>
+          <w:sz w:val="28"/>
+          <w:szCs w:val="28"/>
+          <w:lang w:val="en-US"/>
+        </w:rPr>
+        <w:t>z</w:t>
+      </w:r>
+      <w:r>
+        <w:rPr>
+          <w:bCs/>
+          <w:iCs/>
+          <w:sz w:val="28"/>
+          <w:szCs w:val="28"/>
+        </w:rPr>
+        <w:t xml:space="preserve"> в шістнадцятковій системі числення.</w:t>
       </w:r>
     </w:p>
     <w:sectPr>
@@ -2384,7 +5263,7 @@
   <w:style w:type="paragraph" w:default="1" w:styleId="a">
     <w:name w:val="Normal"/>
     <w:qFormat/>
-    <w:rsid w:val="00F20441"/>
+    <w:rsid w:val="007A149B"/>
     <w:rPr>
       <w:sz w:val="24"/>
       <w:szCs w:val="24"/>
@@ -2472,6 +5351,16 @@
       <w:ind w:left="720"/>
       <w:contextualSpacing/>
     </w:pPr>
+  </w:style>
+  <w:style w:type="character" w:styleId="a8">
+    <w:name w:val="Placeholder Text"/>
+    <w:basedOn w:val="a0"/>
+    <w:uiPriority w:val="99"/>
+    <w:semiHidden/>
+    <w:rsid w:val="00B664F6"/>
+    <w:rPr>
+      <w:color w:val="666666"/>
+    </w:rPr>
   </w:style>
 </w:styles>
 </file>

</xml_diff>